<commit_message>
Atualiza documentos com novos ajustes
</commit_message>
<xml_diff>
--- a/img/Catálogo de dados.docx
+++ b/img/Catálogo de dados.docx
@@ -1418,6 +1418,8 @@
               </w:rPr>
               <w:t>restritos de 2000 a 2020</w:t>
             </w:r>
+            <w:bookmarkStart w:id="0" w:name="_GoBack"/>
+            <w:bookmarkEnd w:id="0"/>
           </w:p>
         </w:tc>
         <w:tc>
@@ -3336,8 +3338,6 @@
               </w:rPr>
               <w:t>Valores em porcentagem; não podem ser negativos.</w:t>
             </w:r>
-            <w:bookmarkStart w:id="0" w:name="_GoBack"/>
-            <w:bookmarkEnd w:id="0"/>
           </w:p>
         </w:tc>
       </w:tr>

</xml_diff>